<commit_message>
Add final contribution report
</commit_message>
<xml_diff>
--- a/ContributionReport.docx
+++ b/ContributionReport.docx
@@ -348,7 +348,7 @@
             <w:szCs w:val="24"/>
             <w:lang w:val="en-US"/>
           </w:rPr>
-          <w:t>https://github.com/DrewM</w:t>
+          <w:t>https://github.</w:t>
         </w:r>
         <w:r>
           <w:rPr>
@@ -360,7 +360,7 @@
             <w:szCs w:val="24"/>
             <w:lang w:val="en-US"/>
           </w:rPr>
-          <w:t>a</w:t>
+          <w:t>c</w:t>
         </w:r>
         <w:r>
           <w:rPr>
@@ -372,7 +372,7 @@
             <w:szCs w:val="24"/>
             <w:lang w:val="en-US"/>
           </w:rPr>
-          <w:t>inprize/CIS4900-PolyhedralLabeling</w:t>
+          <w:t>om/DrewMainprize/CIS4900-PolyhedralLabeling</w:t>
         </w:r>
       </w:hyperlink>
       <w:r>
@@ -728,7 +728,76 @@
           <w:szCs w:val="24"/>
           <w:lang w:val="en-US"/>
         </w:rPr>
-        <w:t xml:space="preserve"> with labeled edges. I modified code that was provided that could generate 3D polyhedral scenes based on the number of planes and probability that each plane is visible. </w:t>
+        <w:t xml:space="preserve"> with labeled edges. I modified code that was provided that could generate 3D polyhedral scenes based on the number of planes and probability that each plane is visible</w:t>
+      </w:r>
+      <w:r>
+        <w:rPr>
+          <w:rFonts w:ascii="Arial" w:hAnsi="Arial" w:cs="Arial"/>
+          <w:sz w:val="24"/>
+          <w:szCs w:val="24"/>
+          <w:lang w:val="en-US"/>
+        </w:rPr>
+        <w:t xml:space="preserve"> (</w:t>
+      </w:r>
+      <w:hyperlink r:id="rId7" w:history="1">
+        <w:r>
+          <w:rPr>
+            <w:rStyle w:val="Hyperlink"/>
+            <w:rFonts w:ascii="Arial" w:hAnsi="Arial" w:cs="Arial"/>
+            <w:sz w:val="24"/>
+            <w:szCs w:val="24"/>
+            <w:lang w:val="en-US"/>
+          </w:rPr>
+          <w:t>CIS4900-PolyhedralLabeling/</w:t>
+        </w:r>
+        <w:r>
+          <w:rPr>
+            <w:rStyle w:val="Hyperlink"/>
+            <w:rFonts w:ascii="Arial" w:hAnsi="Arial" w:cs="Arial"/>
+            <w:sz w:val="24"/>
+            <w:szCs w:val="24"/>
+            <w:lang w:val="en-US"/>
+          </w:rPr>
+          <w:t>poly-scene-ge</w:t>
+        </w:r>
+        <w:r>
+          <w:rPr>
+            <w:rStyle w:val="Hyperlink"/>
+            <w:rFonts w:ascii="Arial" w:hAnsi="Arial" w:cs="Arial"/>
+            <w:sz w:val="24"/>
+            <w:szCs w:val="24"/>
+            <w:lang w:val="en-US"/>
+          </w:rPr>
+          <w:t>n</w:t>
+        </w:r>
+        <w:r>
+          <w:rPr>
+            <w:rStyle w:val="Hyperlink"/>
+            <w:rFonts w:ascii="Arial" w:hAnsi="Arial" w:cs="Arial"/>
+            <w:sz w:val="24"/>
+            <w:szCs w:val="24"/>
+            <w:lang w:val="en-US"/>
+          </w:rPr>
+          <w:t>erator</w:t>
+        </w:r>
+      </w:hyperlink>
+      <w:r>
+        <w:rPr>
+          <w:rFonts w:ascii="Arial" w:hAnsi="Arial" w:cs="Arial"/>
+          <w:sz w:val="24"/>
+          <w:szCs w:val="24"/>
+          <w:lang w:val="en-US"/>
+        </w:rPr>
+        <w:t>)</w:t>
+      </w:r>
+      <w:r>
+        <w:rPr>
+          <w:rFonts w:ascii="Arial" w:hAnsi="Arial" w:cs="Arial"/>
+          <w:sz w:val="24"/>
+          <w:szCs w:val="24"/>
+          <w:lang w:val="en-US"/>
+        </w:rPr>
+        <w:t xml:space="preserve">. </w:t>
       </w:r>
       <w:r>
         <w:rPr>
@@ -746,70 +815,67 @@
           <w:szCs w:val="24"/>
           <w:lang w:val="en-US"/>
         </w:rPr>
-        <w:t xml:space="preserve"> </w:t>
-      </w:r>
-      <w:r>
-        <w:rPr>
-          <w:rFonts w:ascii="Arial" w:hAnsi="Arial" w:cs="Arial"/>
-          <w:sz w:val="24"/>
-          <w:szCs w:val="24"/>
-          <w:lang w:val="en-US"/>
-        </w:rPr>
-        <w:t>(</w:t>
-      </w:r>
-      <w:r>
-        <w:rPr>
-          <w:rFonts w:ascii="Arial" w:hAnsi="Arial" w:cs="Arial"/>
-          <w:sz w:val="24"/>
-          <w:szCs w:val="24"/>
-          <w:lang w:val="en-US"/>
-        </w:rPr>
-        <w:t>CIS4900-PolyhedralLabeling</w:t>
-      </w:r>
-      <w:r>
-        <w:rPr>
-          <w:rFonts w:ascii="Arial" w:hAnsi="Arial" w:cs="Arial"/>
-          <w:sz w:val="24"/>
-          <w:szCs w:val="24"/>
-          <w:lang w:val="en-US"/>
-        </w:rPr>
-        <w:t>/</w:t>
-      </w:r>
-      <w:r>
-        <w:rPr>
-          <w:rFonts w:ascii="Arial" w:hAnsi="Arial" w:cs="Arial"/>
-          <w:sz w:val="24"/>
-          <w:szCs w:val="24"/>
-          <w:lang w:val="en-US"/>
-        </w:rPr>
-        <w:t>createPoly.py</w:t>
-      </w:r>
-      <w:r>
-        <w:rPr>
-          <w:rFonts w:ascii="Arial" w:hAnsi="Arial" w:cs="Arial"/>
-          <w:sz w:val="24"/>
-          <w:szCs w:val="24"/>
-          <w:lang w:val="en-US"/>
-        </w:rPr>
-        <w:t>)</w:t>
-      </w:r>
-      <w:r>
-        <w:rPr>
-          <w:rFonts w:ascii="Arial" w:hAnsi="Arial" w:cs="Arial"/>
-          <w:sz w:val="24"/>
-          <w:szCs w:val="24"/>
-          <w:lang w:val="en-US"/>
-        </w:rPr>
-        <w:t>. The script can be extended to bake the convex and concave labels onto the images before storing them.</w:t>
-      </w:r>
-      <w:r>
-        <w:rPr>
-          <w:rFonts w:ascii="Arial" w:hAnsi="Arial" w:cs="Arial"/>
-          <w:sz w:val="24"/>
-          <w:szCs w:val="24"/>
-          <w:lang w:val="en-US"/>
-        </w:rPr>
-        <w:t xml:space="preserve"> It’s important to be able to generate a large number of images in order to test the methods we will be using to label them for correctness, and eventually, to train the AI model.</w:t>
+        <w:t xml:space="preserve"> (</w:t>
+      </w:r>
+      <w:hyperlink r:id="rId8" w:history="1">
+        <w:r>
+          <w:rPr>
+            <w:rStyle w:val="Hyperlink"/>
+            <w:rFonts w:ascii="Arial" w:hAnsi="Arial" w:cs="Arial"/>
+            <w:sz w:val="24"/>
+            <w:szCs w:val="24"/>
+            <w:lang w:val="en-US"/>
+          </w:rPr>
+          <w:t>CIS4900-PolyhedralLabeling/createPoly.py)</w:t>
+        </w:r>
+        <w:r>
+          <w:rPr>
+            <w:rStyle w:val="Hyperlink"/>
+            <w:rFonts w:ascii="Arial" w:hAnsi="Arial" w:cs="Arial"/>
+            <w:sz w:val="24"/>
+            <w:szCs w:val="24"/>
+            <w:lang w:val="en-US"/>
+          </w:rPr>
+          <w:t>.</w:t>
+        </w:r>
+      </w:hyperlink>
+      <w:r>
+        <w:rPr>
+          <w:rFonts w:ascii="Arial" w:hAnsi="Arial" w:cs="Arial"/>
+          <w:sz w:val="24"/>
+          <w:szCs w:val="24"/>
+          <w:lang w:val="en-US"/>
+        </w:rPr>
+        <w:t xml:space="preserve"> The script can be extended to bake the convex and concave labels onto the images before storing them.</w:t>
+      </w:r>
+      <w:r>
+        <w:rPr>
+          <w:rFonts w:ascii="Arial" w:hAnsi="Arial" w:cs="Arial"/>
+          <w:sz w:val="24"/>
+          <w:szCs w:val="24"/>
+          <w:lang w:val="en-US"/>
+        </w:rPr>
+        <w:t xml:space="preserve"> It’s important to be able to generate </w:t>
+      </w:r>
+      <w:proofErr w:type="gramStart"/>
+      <w:r>
+        <w:rPr>
+          <w:rFonts w:ascii="Arial" w:hAnsi="Arial" w:cs="Arial"/>
+          <w:sz w:val="24"/>
+          <w:szCs w:val="24"/>
+          <w:lang w:val="en-US"/>
+        </w:rPr>
+        <w:t>a large number of</w:t>
+      </w:r>
+      <w:proofErr w:type="gramEnd"/>
+      <w:r>
+        <w:rPr>
+          <w:rFonts w:ascii="Arial" w:hAnsi="Arial" w:cs="Arial"/>
+          <w:sz w:val="24"/>
+          <w:szCs w:val="24"/>
+          <w:lang w:val="en-US"/>
+        </w:rPr>
+        <w:t xml:space="preserve"> images in order to test the methods we will be using to label them for correctness, and eventually, to train the AI model.</w:t>
       </w:r>
     </w:p>
     <w:p>
@@ -886,7 +952,17 @@
           <w:szCs w:val="24"/>
           <w:lang w:val="en-US"/>
         </w:rPr>
-        <w:t>Any image processing software, Unity included, was a totally new concept to me at the start of this project. One of my biggest personal achievements this semester is that I am now fully comfortable with Unity and Blender. I also feel that I have a strong grasp on image processing in computation in general, with concepts like shaders, baking, geometry nodes and scripts that handle image processing.</w:t>
+        <w:t xml:space="preserve">Any image processing software, Unity included, was a totally new concept to me at the start of this project. One of my biggest personal achievements this semester is that I am now fully comfortable with Unity and Blender. I also feel that I have a strong </w:t>
+      </w:r>
+      <w:r>
+        <w:rPr>
+          <w:rFonts w:ascii="Arial" w:hAnsi="Arial" w:cs="Arial"/>
+          <w:sz w:val="24"/>
+          <w:szCs w:val="24"/>
+          <w:lang w:val="en-US"/>
+        </w:rPr>
+        <w:lastRenderedPageBreak/>
+        <w:t>grasp on image processing in computation in general, with concepts like shaders, baking, geometry nodes and scripts that handle image processing.</w:t>
       </w:r>
     </w:p>
     <w:p>
@@ -907,7 +983,6 @@
           <w:szCs w:val="24"/>
           <w:lang w:val="en-US"/>
         </w:rPr>
-        <w:lastRenderedPageBreak/>
         <w:t xml:space="preserve">To tackle the problem of convex and concave edges, I started by looking at shaders in Unity. One issue with Unity that I discovered early </w:t>
       </w:r>
       <w:r>
@@ -955,56 +1030,130 @@
         </w:rPr>
         <w:t xml:space="preserve"> (</w:t>
       </w:r>
-      <w:r>
-        <w:rPr>
-          <w:rFonts w:ascii="Arial" w:hAnsi="Arial" w:cs="Arial"/>
-          <w:sz w:val="24"/>
-          <w:szCs w:val="24"/>
-          <w:lang w:val="en-US"/>
-        </w:rPr>
-        <w:t>CIS4900-PolyhedralLabeling</w:t>
-      </w:r>
-      <w:r>
-        <w:rPr>
-          <w:rFonts w:ascii="Arial" w:hAnsi="Arial" w:cs="Arial"/>
-          <w:sz w:val="24"/>
-          <w:szCs w:val="24"/>
-          <w:lang w:val="en-US"/>
-        </w:rPr>
-        <w:t>/DoubleFaces.cs)</w:t>
-      </w:r>
-      <w:r>
-        <w:rPr>
-          <w:rFonts w:ascii="Arial" w:hAnsi="Arial" w:cs="Arial"/>
-          <w:sz w:val="24"/>
-          <w:szCs w:val="24"/>
-          <w:lang w:val="en-US"/>
-        </w:rPr>
-        <w:t>. The script takes the original object file and pulls all of the triangles</w:t>
-      </w:r>
-      <w:r>
-        <w:rPr>
-          <w:rFonts w:ascii="Arial" w:hAnsi="Arial" w:cs="Arial"/>
-          <w:sz w:val="24"/>
-          <w:szCs w:val="24"/>
-          <w:lang w:val="en-US"/>
-        </w:rPr>
-        <w:t xml:space="preserve"> into an array. Then, each triangle is duplicated, with the duplicated triangle being inverted. This same process is done with the vertices and the normals. The end result is the same object file but it is now compatible with Unity as the back faces of the mesh are now visible. Without the back faces visible it would be impossible to properly label the convex or concave edges as we would not know the intersecting angle at the edge.</w:t>
-      </w:r>
-    </w:p>
-    <w:p>
-      <w:pPr>
-        <w:spacing w:line="480" w:lineRule="auto"/>
-        <w:rPr>
-          <w:rFonts w:ascii="Arial" w:hAnsi="Arial" w:cs="Arial"/>
-          <w:sz w:val="24"/>
-          <w:szCs w:val="24"/>
-          <w:lang w:val="en-US"/>
-        </w:rPr>
-      </w:pPr>
-      <w:r>
-        <w:rPr>
-          <w:rFonts w:ascii="Arial" w:hAnsi="Arial" w:cs="Arial"/>
+      <w:hyperlink r:id="rId9" w:history="1">
+        <w:r>
+          <w:rPr>
+            <w:rStyle w:val="Hyperlink"/>
+            <w:rFonts w:ascii="Arial" w:hAnsi="Arial" w:cs="Arial"/>
+            <w:sz w:val="24"/>
+            <w:szCs w:val="24"/>
+            <w:lang w:val="en-US"/>
+          </w:rPr>
+          <w:t>CIS4900-PolyhedralLabeling/</w:t>
+        </w:r>
+        <w:proofErr w:type="spellStart"/>
+        <w:r>
+          <w:rPr>
+            <w:rStyle w:val="Hyperlink"/>
+            <w:rFonts w:ascii="Arial" w:hAnsi="Arial" w:cs="Arial"/>
+            <w:sz w:val="24"/>
+            <w:szCs w:val="24"/>
+            <w:lang w:val="en-US"/>
+          </w:rPr>
+          <w:t>DoubleFaces.cs</w:t>
+        </w:r>
+        <w:proofErr w:type="spellEnd"/>
+      </w:hyperlink>
+      <w:r>
+        <w:rPr>
+          <w:rFonts w:ascii="Arial" w:hAnsi="Arial" w:cs="Arial"/>
+          <w:sz w:val="24"/>
+          <w:szCs w:val="24"/>
+          <w:lang w:val="en-US"/>
+        </w:rPr>
+        <w:t>)</w:t>
+      </w:r>
+      <w:r>
+        <w:rPr>
+          <w:rFonts w:ascii="Arial" w:hAnsi="Arial" w:cs="Arial"/>
+          <w:sz w:val="24"/>
+          <w:szCs w:val="24"/>
+          <w:lang w:val="en-US"/>
+        </w:rPr>
+        <w:t xml:space="preserve">. The script takes the original object file and pulls </w:t>
+      </w:r>
+      <w:r>
+        <w:rPr>
+          <w:rFonts w:ascii="Arial" w:hAnsi="Arial" w:cs="Arial"/>
+          <w:sz w:val="24"/>
+          <w:szCs w:val="24"/>
+          <w:lang w:val="en-US"/>
+        </w:rPr>
+        <w:t>all</w:t>
+      </w:r>
+      <w:r>
+        <w:rPr>
+          <w:rFonts w:ascii="Arial" w:hAnsi="Arial" w:cs="Arial"/>
+          <w:sz w:val="24"/>
+          <w:szCs w:val="24"/>
+          <w:lang w:val="en-US"/>
+        </w:rPr>
+        <w:t xml:space="preserve"> the triangles</w:t>
+      </w:r>
+      <w:r>
+        <w:rPr>
+          <w:rFonts w:ascii="Arial" w:hAnsi="Arial" w:cs="Arial"/>
+          <w:sz w:val="24"/>
+          <w:szCs w:val="24"/>
+          <w:lang w:val="en-US"/>
+        </w:rPr>
+        <w:t xml:space="preserve"> into an array. Then, each triangle is duplicated, with the duplicated triangle being inverted. This same process is done with the vertices and the </w:t>
+      </w:r>
+      <w:proofErr w:type="spellStart"/>
+      <w:r>
+        <w:rPr>
+          <w:rFonts w:ascii="Arial" w:hAnsi="Arial" w:cs="Arial"/>
+          <w:sz w:val="24"/>
+          <w:szCs w:val="24"/>
+          <w:lang w:val="en-US"/>
+        </w:rPr>
+        <w:t>normals</w:t>
+      </w:r>
+      <w:proofErr w:type="spellEnd"/>
+      <w:r>
+        <w:rPr>
+          <w:rFonts w:ascii="Arial" w:hAnsi="Arial" w:cs="Arial"/>
+          <w:sz w:val="24"/>
+          <w:szCs w:val="24"/>
+          <w:lang w:val="en-US"/>
+        </w:rPr>
+        <w:t xml:space="preserve">. The end result is the same object </w:t>
+      </w:r>
+      <w:proofErr w:type="gramStart"/>
+      <w:r>
+        <w:rPr>
+          <w:rFonts w:ascii="Arial" w:hAnsi="Arial" w:cs="Arial"/>
+          <w:sz w:val="24"/>
+          <w:szCs w:val="24"/>
+          <w:lang w:val="en-US"/>
+        </w:rPr>
+        <w:t>file</w:t>
+      </w:r>
+      <w:proofErr w:type="gramEnd"/>
+      <w:r>
+        <w:rPr>
+          <w:rFonts w:ascii="Arial" w:hAnsi="Arial" w:cs="Arial"/>
+          <w:sz w:val="24"/>
+          <w:szCs w:val="24"/>
+          <w:lang w:val="en-US"/>
+        </w:rPr>
+        <w:t xml:space="preserve"> but it is now compatible with Unity as the back faces of the mesh are now visible. Without the back faces visible it would be impossible to properly label the convex or concave edges as we would not know the intersecting angle at the edge.</w:t>
+      </w:r>
+    </w:p>
+    <w:p>
+      <w:pPr>
+        <w:spacing w:line="240" w:lineRule="auto"/>
+        <w:rPr>
+          <w:rFonts w:ascii="Arial" w:hAnsi="Arial" w:cs="Arial"/>
+          <w:sz w:val="24"/>
+          <w:szCs w:val="24"/>
+          <w:lang w:val="en-US"/>
+        </w:rPr>
+      </w:pPr>
+      <w:r>
+        <w:rPr>
+          <w:rFonts w:ascii="Arial" w:hAnsi="Arial" w:cs="Arial"/>
+          <w:noProof/>
           <w:sz w:val="24"/>
           <w:szCs w:val="24"/>
           <w:lang w:val="en-US"/>
@@ -1025,7 +1174,7 @@
                     <pic:cNvPicPr/>
                   </pic:nvPicPr>
                   <pic:blipFill>
-                    <a:blip r:embed="rId7"/>
+                    <a:blip r:embed="rId10"/>
                     <a:stretch>
                       <a:fillRect/>
                     </a:stretch>
@@ -1048,7 +1197,7 @@
     </w:p>
     <w:p>
       <w:pPr>
-        <w:spacing w:line="480" w:lineRule="auto"/>
+        <w:spacing w:line="240" w:lineRule="auto"/>
         <w:rPr>
           <w:rFonts w:ascii="Arial" w:hAnsi="Arial" w:cs="Arial"/>
           <w:i/>
@@ -1067,7 +1216,8 @@
           <w:szCs w:val="20"/>
           <w:lang w:val="en-US"/>
         </w:rPr>
-        <w:t xml:space="preserve">Fig. 1 – Example silhouette style </w:t>
+        <w:lastRenderedPageBreak/>
+        <w:t>Fig</w:t>
       </w:r>
       <w:r>
         <w:rPr>
@@ -1078,8 +1228,70 @@
           <w:szCs w:val="20"/>
           <w:lang w:val="en-US"/>
         </w:rPr>
+        <w:t>ure</w:t>
+      </w:r>
+      <w:r>
+        <w:rPr>
+          <w:rFonts w:ascii="Arial" w:hAnsi="Arial" w:cs="Arial"/>
+          <w:i/>
+          <w:iCs/>
+          <w:sz w:val="20"/>
+          <w:szCs w:val="20"/>
+          <w:lang w:val="en-US"/>
+        </w:rPr>
+        <w:t xml:space="preserve"> 1</w:t>
+      </w:r>
+      <w:r>
+        <w:rPr>
+          <w:rFonts w:ascii="Arial" w:hAnsi="Arial" w:cs="Arial"/>
+          <w:i/>
+          <w:iCs/>
+          <w:sz w:val="20"/>
+          <w:szCs w:val="20"/>
+          <w:lang w:val="en-US"/>
+        </w:rPr>
+        <w:t xml:space="preserve">. </w:t>
+      </w:r>
+      <w:r>
+        <w:rPr>
+          <w:rFonts w:ascii="Arial" w:hAnsi="Arial" w:cs="Arial"/>
+          <w:sz w:val="20"/>
+          <w:szCs w:val="20"/>
+          <w:lang w:val="en-US"/>
+        </w:rPr>
+        <w:t xml:space="preserve">Example silhouette style </w:t>
+      </w:r>
+      <w:r>
+        <w:rPr>
+          <w:rFonts w:ascii="Arial" w:hAnsi="Arial" w:cs="Arial"/>
+          <w:sz w:val="20"/>
+          <w:szCs w:val="20"/>
+          <w:lang w:val="en-US"/>
+        </w:rPr>
         <w:t>outer edge labeling</w:t>
       </w:r>
+      <w:r>
+        <w:rPr>
+          <w:rFonts w:ascii="Arial" w:hAnsi="Arial" w:cs="Arial"/>
+          <w:sz w:val="20"/>
+          <w:szCs w:val="20"/>
+          <w:lang w:val="en-US"/>
+        </w:rPr>
+        <w:t>.</w:t>
+      </w:r>
+    </w:p>
+    <w:p>
+      <w:pPr>
+        <w:spacing w:line="240" w:lineRule="auto"/>
+        <w:rPr>
+          <w:rFonts w:ascii="Arial" w:hAnsi="Arial" w:cs="Arial"/>
+          <w:i/>
+          <w:iCs/>
+          <w:sz w:val="20"/>
+          <w:szCs w:val="20"/>
+          <w:lang w:val="en-US"/>
+        </w:rPr>
+      </w:pPr>
     </w:p>
     <w:p>
       <w:pPr>
@@ -1099,7 +1311,6 @@
           <w:szCs w:val="24"/>
           <w:lang w:val="en-US"/>
         </w:rPr>
-        <w:lastRenderedPageBreak/>
         <w:t xml:space="preserve">Overall, I ended up running into many issues working with shaders in Unity. </w:t>
       </w:r>
       <w:r>
@@ -1109,7 +1320,34 @@
           <w:szCs w:val="24"/>
           <w:lang w:val="en-US"/>
         </w:rPr>
-        <w:t>As I expected after dealing with double faces, Unity did not handle the object files very well and I had a hard time grasping the concepts necessary to write my own shader to label the convex and concave edges. I shifted my focus to labeling the outer edges and attempted to replicate something like the outline shown in Fig. 1. After more research, I found that this silhouette style outline only works on certain geometry. Namely</w:t>
+        <w:t xml:space="preserve">As I expected after dealing with double faces, Unity did not handle the object files very well and I had a hard time grasping the concepts necessary to write my own shader to label the convex and concave edges. I shifted my focus to labeling the outer edges and attempted to replicate something like the outline shown in </w:t>
+      </w:r>
+      <w:r>
+        <w:rPr>
+          <w:rFonts w:ascii="Arial" w:hAnsi="Arial" w:cs="Arial"/>
+          <w:sz w:val="24"/>
+          <w:szCs w:val="24"/>
+          <w:lang w:val="en-US"/>
+        </w:rPr>
+        <w:t>Figure</w:t>
+      </w:r>
+      <w:r>
+        <w:rPr>
+          <w:rFonts w:ascii="Arial" w:hAnsi="Arial" w:cs="Arial"/>
+          <w:sz w:val="24"/>
+          <w:szCs w:val="24"/>
+          <w:lang w:val="en-US"/>
+        </w:rPr>
+        <w:t xml:space="preserve"> </w:t>
+      </w:r>
+      <w:r>
+        <w:rPr>
+          <w:rFonts w:ascii="Arial" w:hAnsi="Arial" w:cs="Arial"/>
+          <w:sz w:val="24"/>
+          <w:szCs w:val="24"/>
+          <w:lang w:val="en-US"/>
+        </w:rPr>
+        <w:t>1. After more research, I found that this silhouette style outline only works on certain geometry. Namely</w:t>
       </w:r>
       <w:r>
         <w:rPr>
@@ -1211,29 +1449,219 @@
           <w:szCs w:val="24"/>
           <w:lang w:val="en-US"/>
         </w:rPr>
-        <w:t>I had the most success using Blender to create shaders through individual nodes that could be fine tuned and were easy to navigate. I found this much more manageable than creating shaders from scratch in Unity with no guidance. There were helpful tutorials and forums that focused on similar issues of labeling edges inside of objects and I was able to fully solve the concave and convex edges. The image in Fig. 2 shows the shader that I created to label these edges with near perfect accuracy.</w:t>
-      </w:r>
-    </w:p>
-    <w:p>
-      <w:pPr>
-        <w:spacing w:line="480" w:lineRule="auto"/>
-        <w:rPr>
-          <w:rFonts w:ascii="Arial" w:hAnsi="Arial" w:cs="Arial"/>
-          <w:sz w:val="24"/>
-          <w:szCs w:val="24"/>
-          <w:lang w:val="en-US"/>
-        </w:rPr>
-      </w:pPr>
-    </w:p>
-    <w:p>
-      <w:pPr>
-        <w:spacing w:line="480" w:lineRule="auto"/>
-        <w:rPr>
-          <w:rFonts w:ascii="Arial" w:hAnsi="Arial" w:cs="Arial"/>
-          <w:sz w:val="24"/>
-          <w:szCs w:val="24"/>
-        </w:rPr>
-      </w:pPr>
+        <w:t xml:space="preserve">I had the most success using Blender to create shaders through individual nodes that could be </w:t>
+      </w:r>
+      <w:r>
+        <w:rPr>
+          <w:rFonts w:ascii="Arial" w:hAnsi="Arial" w:cs="Arial"/>
+          <w:sz w:val="24"/>
+          <w:szCs w:val="24"/>
+          <w:lang w:val="en-US"/>
+        </w:rPr>
+        <w:t>fine-tuned</w:t>
+      </w:r>
+      <w:r>
+        <w:rPr>
+          <w:rFonts w:ascii="Arial" w:hAnsi="Arial" w:cs="Arial"/>
+          <w:sz w:val="24"/>
+          <w:szCs w:val="24"/>
+          <w:lang w:val="en-US"/>
+        </w:rPr>
+        <w:t xml:space="preserve"> and were easy to navigate. I found this much more manageable than creating shaders from scratch in Unity with no guidance. There were helpful tutorials and forums that focused on similar issues of labeling edges inside of objects</w:t>
+      </w:r>
+      <w:r>
+        <w:rPr>
+          <w:rFonts w:ascii="Arial" w:hAnsi="Arial" w:cs="Arial"/>
+          <w:sz w:val="24"/>
+          <w:szCs w:val="24"/>
+          <w:lang w:val="en-US"/>
+        </w:rPr>
+        <w:t xml:space="preserve"> </w:t>
+      </w:r>
+      <w:r>
+        <w:rPr>
+          <w:rFonts w:ascii="Arial" w:hAnsi="Arial" w:cs="Arial"/>
+          <w:sz w:val="24"/>
+          <w:szCs w:val="24"/>
+          <w:lang w:val="en-US"/>
+        </w:rPr>
+        <w:t>and I was able to fully solve the concave and convex edges. The image in Fig</w:t>
+      </w:r>
+      <w:r>
+        <w:rPr>
+          <w:rFonts w:ascii="Arial" w:hAnsi="Arial" w:cs="Arial"/>
+          <w:sz w:val="24"/>
+          <w:szCs w:val="24"/>
+          <w:lang w:val="en-US"/>
+        </w:rPr>
+        <w:t>ure</w:t>
+      </w:r>
+      <w:r>
+        <w:rPr>
+          <w:rFonts w:ascii="Arial" w:hAnsi="Arial" w:cs="Arial"/>
+          <w:sz w:val="24"/>
+          <w:szCs w:val="24"/>
+          <w:lang w:val="en-US"/>
+        </w:rPr>
+        <w:t xml:space="preserve"> 2 shows the shader that I created to label these edges</w:t>
+      </w:r>
+      <w:r>
+        <w:rPr>
+          <w:rFonts w:ascii="Arial" w:hAnsi="Arial" w:cs="Arial"/>
+          <w:sz w:val="24"/>
+          <w:szCs w:val="24"/>
+          <w:lang w:val="en-US"/>
+        </w:rPr>
+        <w:t>.</w:t>
+      </w:r>
+    </w:p>
+    <w:p>
+      <w:pPr>
+        <w:spacing w:line="480" w:lineRule="auto"/>
+        <w:rPr>
+          <w:rFonts w:ascii="Arial" w:hAnsi="Arial" w:cs="Arial"/>
+          <w:sz w:val="24"/>
+          <w:szCs w:val="24"/>
+          <w:lang w:val="en-US"/>
+        </w:rPr>
+      </w:pPr>
+    </w:p>
+    <w:p>
+      <w:pPr>
+        <w:spacing w:line="480" w:lineRule="auto"/>
+        <w:rPr>
+          <w:rFonts w:ascii="Arial" w:hAnsi="Arial" w:cs="Arial"/>
+          <w:sz w:val="24"/>
+          <w:szCs w:val="24"/>
+          <w:lang w:val="en-US"/>
+        </w:rPr>
+      </w:pPr>
+    </w:p>
+    <w:p>
+      <w:pPr>
+        <w:spacing w:line="480" w:lineRule="auto"/>
+        <w:rPr>
+          <w:rFonts w:ascii="Arial" w:hAnsi="Arial" w:cs="Arial"/>
+          <w:sz w:val="24"/>
+          <w:szCs w:val="24"/>
+          <w:lang w:val="en-US"/>
+        </w:rPr>
+      </w:pPr>
+    </w:p>
+    <w:p>
+      <w:pPr>
+        <w:spacing w:line="480" w:lineRule="auto"/>
+        <w:rPr>
+          <w:rFonts w:ascii="Arial" w:hAnsi="Arial" w:cs="Arial"/>
+          <w:sz w:val="24"/>
+          <w:szCs w:val="24"/>
+          <w:lang w:val="en-US"/>
+        </w:rPr>
+      </w:pPr>
+    </w:p>
+    <w:p>
+      <w:pPr>
+        <w:spacing w:line="240" w:lineRule="auto"/>
+        <w:rPr>
+          <w:rFonts w:ascii="Arial" w:hAnsi="Arial" w:cs="Arial"/>
+          <w:sz w:val="24"/>
+          <w:szCs w:val="24"/>
+          <w:lang w:val="en-US"/>
+        </w:rPr>
+      </w:pPr>
+      <w:r>
+        <w:rPr>
+          <w:rFonts w:ascii="Arial" w:hAnsi="Arial" w:cs="Arial"/>
+          <w:noProof/>
+          <w:sz w:val="24"/>
+          <w:szCs w:val="24"/>
+          <w:lang w:val="en-US"/>
+        </w:rPr>
+        <w:drawing>
+          <wp:inline distT="0" distB="0" distL="0" distR="0" wp14:anchorId="359E57C3" wp14:editId="35CFB18A">
+            <wp:extent cx="5798247" cy="3171280"/>
+            <wp:effectExtent l="0" t="0" r="0" b="0"/>
+            <wp:docPr id="2" name="Picture 2" descr="A picture containing text, indoor, black&#10;&#10;Description automatically generated"/>
+            <wp:cNvGraphicFramePr>
+              <a:graphicFrameLocks xmlns:a="http://schemas.openxmlformats.org/drawingml/2006/main" noChangeAspect="1"/>
+            </wp:cNvGraphicFramePr>
+            <a:graphic xmlns:a="http://schemas.openxmlformats.org/drawingml/2006/main">
+              <a:graphicData uri="http://schemas.openxmlformats.org/drawingml/2006/picture">
+                <pic:pic xmlns:pic="http://schemas.openxmlformats.org/drawingml/2006/picture">
+                  <pic:nvPicPr>
+                    <pic:cNvPr id="2" name="Picture 2" descr="A picture containing text, indoor, black&#10;&#10;Description automatically generated"/>
+                    <pic:cNvPicPr>
+                      <a:picLocks noChangeAspect="1" noChangeArrowheads="1"/>
+                    </pic:cNvPicPr>
+                  </pic:nvPicPr>
+                  <pic:blipFill>
+                    <a:blip r:embed="rId11">
+                      <a:extLst>
+                        <a:ext uri="{28A0092B-C50C-407E-A947-70E740481C1C}">
+                          <a14:useLocalDpi xmlns:a14="http://schemas.microsoft.com/office/drawing/2010/main" val="0"/>
+                        </a:ext>
+                      </a:extLst>
+                    </a:blip>
+                    <a:srcRect/>
+                    <a:stretch>
+                      <a:fillRect/>
+                    </a:stretch>
+                  </pic:blipFill>
+                  <pic:spPr bwMode="auto">
+                    <a:xfrm>
+                      <a:off x="0" y="0"/>
+                      <a:ext cx="5806391" cy="3175734"/>
+                    </a:xfrm>
+                    <a:prstGeom prst="rect">
+                      <a:avLst/>
+                    </a:prstGeom>
+                    <a:noFill/>
+                    <a:ln>
+                      <a:noFill/>
+                    </a:ln>
+                  </pic:spPr>
+                </pic:pic>
+              </a:graphicData>
+            </a:graphic>
+          </wp:inline>
+        </w:drawing>
+      </w:r>
+    </w:p>
+    <w:p>
+      <w:pPr>
+        <w:spacing w:line="240" w:lineRule="auto"/>
+        <w:rPr>
+          <w:rFonts w:ascii="Arial" w:hAnsi="Arial" w:cs="Arial"/>
+          <w:sz w:val="20"/>
+          <w:szCs w:val="20"/>
+        </w:rPr>
+      </w:pPr>
+      <w:r>
+        <w:rPr>
+          <w:rFonts w:ascii="Arial" w:hAnsi="Arial" w:cs="Arial"/>
+          <w:i/>
+          <w:iCs/>
+          <w:sz w:val="20"/>
+          <w:szCs w:val="20"/>
+        </w:rPr>
+        <w:t>Figure 2.</w:t>
+      </w:r>
+      <w:r>
+        <w:rPr>
+          <w:rFonts w:ascii="Arial" w:hAnsi="Arial" w:cs="Arial"/>
+          <w:sz w:val="20"/>
+          <w:szCs w:val="20"/>
+        </w:rPr>
+        <w:t xml:space="preserve"> Shader created in Blender for convex and concave edges</w:t>
+      </w:r>
+      <w:r>
+        <w:rPr>
+          <w:rFonts w:ascii="Arial" w:hAnsi="Arial" w:cs="Arial"/>
+          <w:sz w:val="20"/>
+          <w:szCs w:val="20"/>
+        </w:rPr>
+        <w:t>.</w:t>
+      </w:r>
     </w:p>
     <w:p>
       <w:pPr>
@@ -1264,11 +1692,673 @@
           <w:lang w:val="en-US"/>
         </w:rPr>
         <w:tab/>
+        <w:t>The shader takes advantage of ambient occlusion in Blender to catch the various edges in objects</w:t>
+      </w:r>
+      <w:r>
+        <w:rPr>
+          <w:rFonts w:ascii="Arial" w:hAnsi="Arial" w:cs="Arial"/>
+          <w:sz w:val="24"/>
+          <w:szCs w:val="24"/>
+          <w:lang w:val="en-US"/>
+        </w:rPr>
+        <w:t xml:space="preserve"> based on their angles</w:t>
+      </w:r>
+      <w:r>
+        <w:rPr>
+          <w:rFonts w:ascii="Arial" w:hAnsi="Arial" w:cs="Arial"/>
+          <w:sz w:val="24"/>
+          <w:szCs w:val="24"/>
+          <w:lang w:val="en-US"/>
+        </w:rPr>
+        <w:t xml:space="preserve">. By default, the ambient occlusion node catches concave edges of objects, however by setting the “inside” flag we can catch the convex edges instead. I used the “distance” scale to modify the intensity of each shader so that it looked like a proper label and combined the two ambient occlusion nodes into a single material. I ran into an issue where the node that was set to catch only the convex edges (the red node), was catching concave edges as well. This gave the impression that the </w:t>
+      </w:r>
+      <w:r>
+        <w:rPr>
+          <w:rFonts w:ascii="Arial" w:hAnsi="Arial" w:cs="Arial"/>
+          <w:sz w:val="24"/>
+          <w:szCs w:val="24"/>
+          <w:lang w:val="en-US"/>
+        </w:rPr>
+        <w:t>concave</w:t>
+      </w:r>
+      <w:r>
+        <w:rPr>
+          <w:rFonts w:ascii="Arial" w:hAnsi="Arial" w:cs="Arial"/>
+          <w:sz w:val="24"/>
+          <w:szCs w:val="24"/>
+          <w:lang w:val="en-US"/>
+        </w:rPr>
+        <w:t xml:space="preserve"> edges were a mixture of green and red which would surely cause problems down the road. I discovered </w:t>
+      </w:r>
+      <w:proofErr w:type="spellStart"/>
+      <w:r>
+        <w:rPr>
+          <w:rFonts w:ascii="Arial" w:hAnsi="Arial" w:cs="Arial"/>
+          <w:sz w:val="24"/>
+          <w:szCs w:val="24"/>
+          <w:lang w:val="en-US"/>
+        </w:rPr>
+        <w:t>colour</w:t>
+      </w:r>
+      <w:proofErr w:type="spellEnd"/>
+      <w:r>
+        <w:rPr>
+          <w:rFonts w:ascii="Arial" w:hAnsi="Arial" w:cs="Arial"/>
+          <w:sz w:val="24"/>
+          <w:szCs w:val="24"/>
+          <w:lang w:val="en-US"/>
+        </w:rPr>
+        <w:t xml:space="preserve"> burning </w:t>
+      </w:r>
+      <w:r>
+        <w:rPr>
+          <w:rFonts w:ascii="Arial" w:hAnsi="Arial" w:cs="Arial"/>
+          <w:sz w:val="24"/>
+          <w:szCs w:val="24"/>
+          <w:lang w:val="en-US"/>
+        </w:rPr>
+        <w:t>to</w:t>
+      </w:r>
+      <w:r>
+        <w:rPr>
+          <w:rFonts w:ascii="Arial" w:hAnsi="Arial" w:cs="Arial"/>
+          <w:sz w:val="24"/>
+          <w:szCs w:val="24"/>
+          <w:lang w:val="en-US"/>
+        </w:rPr>
+        <w:t xml:space="preserve"> combat this. </w:t>
+      </w:r>
+      <w:proofErr w:type="spellStart"/>
+      <w:r>
+        <w:rPr>
+          <w:rFonts w:ascii="Arial" w:hAnsi="Arial" w:cs="Arial"/>
+          <w:sz w:val="24"/>
+          <w:szCs w:val="24"/>
+          <w:lang w:val="en-US"/>
+        </w:rPr>
+        <w:t>Colour</w:t>
+      </w:r>
+      <w:proofErr w:type="spellEnd"/>
+      <w:r>
+        <w:rPr>
+          <w:rFonts w:ascii="Arial" w:hAnsi="Arial" w:cs="Arial"/>
+          <w:sz w:val="24"/>
+          <w:szCs w:val="24"/>
+          <w:lang w:val="en-US"/>
+        </w:rPr>
+        <w:t xml:space="preserve"> burn can be used for many reasons but what I was interested in was how </w:t>
+      </w:r>
+      <w:proofErr w:type="spellStart"/>
+      <w:r>
+        <w:rPr>
+          <w:rFonts w:ascii="Arial" w:hAnsi="Arial" w:cs="Arial"/>
+          <w:sz w:val="24"/>
+          <w:szCs w:val="24"/>
+          <w:lang w:val="en-US"/>
+        </w:rPr>
+        <w:t>colour</w:t>
+      </w:r>
+      <w:proofErr w:type="spellEnd"/>
+      <w:r>
+        <w:rPr>
+          <w:rFonts w:ascii="Arial" w:hAnsi="Arial" w:cs="Arial"/>
+          <w:sz w:val="24"/>
+          <w:szCs w:val="24"/>
+          <w:lang w:val="en-US"/>
+        </w:rPr>
+        <w:t xml:space="preserve"> burn both increases saturation and reduces highlights. </w:t>
+      </w:r>
+      <w:r>
+        <w:rPr>
+          <w:rFonts w:ascii="Arial" w:hAnsi="Arial" w:cs="Arial"/>
+          <w:sz w:val="24"/>
+          <w:szCs w:val="24"/>
+          <w:lang w:val="en-US"/>
+        </w:rPr>
+        <w:t xml:space="preserve">Using this, I could make the green labels brighter </w:t>
+      </w:r>
+      <w:r>
+        <w:rPr>
+          <w:rFonts w:ascii="Arial" w:hAnsi="Arial" w:cs="Arial"/>
+          <w:sz w:val="24"/>
+          <w:szCs w:val="24"/>
+          <w:lang w:val="en-US"/>
+        </w:rPr>
+        <w:lastRenderedPageBreak/>
+        <w:t xml:space="preserve">without increasing their shadow and obscuring the object underneath it. This worked very well and after adjusting the intensities and values of both nodes I was left with a shader that gave very distinct labels for convex and concave edges. An example is </w:t>
+      </w:r>
+      <w:r>
+        <w:rPr>
+          <w:rFonts w:ascii="Arial" w:hAnsi="Arial" w:cs="Arial"/>
+          <w:noProof/>
+          <w:sz w:val="24"/>
+          <w:szCs w:val="24"/>
+          <w:lang w:val="en-US"/>
+        </w:rPr>
+        <w:drawing>
+          <wp:anchor distT="0" distB="0" distL="114300" distR="114300" simplePos="0" relativeHeight="251659264" behindDoc="1" locked="0" layoutInCell="1" allowOverlap="1" wp14:anchorId="30C4F962" wp14:editId="3AD650D1">
+            <wp:simplePos x="0" y="0"/>
+            <wp:positionH relativeFrom="column">
+              <wp:posOffset>-53340</wp:posOffset>
+            </wp:positionH>
+            <wp:positionV relativeFrom="paragraph">
+              <wp:posOffset>982980</wp:posOffset>
+            </wp:positionV>
+            <wp:extent cx="5906770" cy="3197225"/>
+            <wp:effectExtent l="0" t="0" r="0" b="3175"/>
+            <wp:wrapTight wrapText="bothSides">
+              <wp:wrapPolygon edited="0">
+                <wp:start x="0" y="0"/>
+                <wp:lineTo x="0" y="21493"/>
+                <wp:lineTo x="21526" y="21493"/>
+                <wp:lineTo x="21526" y="0"/>
+                <wp:lineTo x="0" y="0"/>
+              </wp:wrapPolygon>
+            </wp:wrapTight>
+            <wp:docPr id="4" name="Picture 4"/>
+            <wp:cNvGraphicFramePr>
+              <a:graphicFrameLocks xmlns:a="http://schemas.openxmlformats.org/drawingml/2006/main" noChangeAspect="1"/>
+            </wp:cNvGraphicFramePr>
+            <a:graphic xmlns:a="http://schemas.openxmlformats.org/drawingml/2006/main">
+              <a:graphicData uri="http://schemas.openxmlformats.org/drawingml/2006/picture">
+                <pic:pic xmlns:pic="http://schemas.openxmlformats.org/drawingml/2006/picture">
+                  <pic:nvPicPr>
+                    <pic:cNvPr id="4" name="Picture 4"/>
+                    <pic:cNvPicPr/>
+                  </pic:nvPicPr>
+                  <pic:blipFill>
+                    <a:blip r:embed="rId12">
+                      <a:extLst>
+                        <a:ext uri="{28A0092B-C50C-407E-A947-70E740481C1C}">
+                          <a14:useLocalDpi xmlns:a14="http://schemas.microsoft.com/office/drawing/2010/main" val="0"/>
+                        </a:ext>
+                      </a:extLst>
+                    </a:blip>
+                    <a:stretch>
+                      <a:fillRect/>
+                    </a:stretch>
+                  </pic:blipFill>
+                  <pic:spPr>
+                    <a:xfrm>
+                      <a:off x="0" y="0"/>
+                      <a:ext cx="5906770" cy="3197225"/>
+                    </a:xfrm>
+                    <a:prstGeom prst="rect">
+                      <a:avLst/>
+                    </a:prstGeom>
+                  </pic:spPr>
+                </pic:pic>
+              </a:graphicData>
+            </a:graphic>
+            <wp14:sizeRelV relativeFrom="margin">
+              <wp14:pctHeight>0</wp14:pctHeight>
+            </wp14:sizeRelV>
+          </wp:anchor>
+        </w:drawing>
+      </w:r>
+      <w:r>
+        <w:rPr>
+          <w:rFonts w:ascii="Arial" w:hAnsi="Arial" w:cs="Arial"/>
+          <w:sz w:val="24"/>
+          <w:szCs w:val="24"/>
+          <w:lang w:val="en-US"/>
+        </w:rPr>
+        <w:t xml:space="preserve">shown in Figure </w:t>
+      </w:r>
+      <w:r>
+        <w:rPr>
+          <w:rFonts w:ascii="Arial" w:hAnsi="Arial" w:cs="Arial"/>
+          <w:sz w:val="24"/>
+          <w:szCs w:val="24"/>
+          <w:lang w:val="en-US"/>
+        </w:rPr>
+        <w:t>4</w:t>
+      </w:r>
+      <w:r>
+        <w:rPr>
+          <w:rFonts w:ascii="Arial" w:hAnsi="Arial" w:cs="Arial"/>
+          <w:sz w:val="24"/>
+          <w:szCs w:val="24"/>
+          <w:lang w:val="en-US"/>
+        </w:rPr>
+        <w:t>.</w:t>
+      </w:r>
+    </w:p>
+    <w:p>
+      <w:pPr>
+        <w:spacing w:line="240" w:lineRule="auto"/>
+        <w:rPr>
+          <w:rFonts w:ascii="Arial" w:hAnsi="Arial" w:cs="Arial"/>
+          <w:sz w:val="20"/>
+          <w:szCs w:val="20"/>
+          <w:lang w:val="en-US"/>
+        </w:rPr>
+      </w:pPr>
+      <w:r>
+        <w:rPr>
+          <w:rFonts w:ascii="Arial" w:hAnsi="Arial" w:cs="Arial"/>
+          <w:i/>
+          <w:iCs/>
+          <w:sz w:val="20"/>
+          <w:szCs w:val="20"/>
+          <w:lang w:val="en-US"/>
+        </w:rPr>
+        <w:t xml:space="preserve">Figure </w:t>
+      </w:r>
+      <w:r>
+        <w:rPr>
+          <w:rFonts w:ascii="Arial" w:hAnsi="Arial" w:cs="Arial"/>
+          <w:i/>
+          <w:iCs/>
+          <w:sz w:val="20"/>
+          <w:szCs w:val="20"/>
+          <w:lang w:val="en-US"/>
+        </w:rPr>
+        <w:t>3</w:t>
+      </w:r>
+      <w:r>
+        <w:rPr>
+          <w:rFonts w:ascii="Arial" w:hAnsi="Arial" w:cs="Arial"/>
+          <w:i/>
+          <w:iCs/>
+          <w:sz w:val="20"/>
+          <w:szCs w:val="20"/>
+          <w:lang w:val="en-US"/>
+        </w:rPr>
+        <w:t>.</w:t>
+      </w:r>
+      <w:r>
+        <w:rPr>
+          <w:rFonts w:ascii="Arial" w:hAnsi="Arial" w:cs="Arial"/>
+          <w:sz w:val="20"/>
+          <w:szCs w:val="20"/>
+          <w:lang w:val="en-US"/>
+        </w:rPr>
+        <w:t xml:space="preserve"> Example object before adding shaders</w:t>
+      </w:r>
+      <w:r>
+        <w:rPr>
+          <w:rFonts w:ascii="Arial" w:hAnsi="Arial" w:cs="Arial"/>
+          <w:sz w:val="20"/>
+          <w:szCs w:val="20"/>
+          <w:lang w:val="en-US"/>
+        </w:rPr>
+        <w:t>.</w:t>
+      </w:r>
+    </w:p>
+    <w:p>
+      <w:pPr>
+        <w:spacing w:line="240" w:lineRule="auto"/>
+        <w:rPr>
+          <w:rFonts w:ascii="Arial" w:hAnsi="Arial" w:cs="Arial"/>
+          <w:sz w:val="24"/>
+          <w:szCs w:val="24"/>
+          <w:lang w:val="en-US"/>
+        </w:rPr>
+      </w:pPr>
+      <w:r>
+        <w:rPr>
+          <w:rFonts w:ascii="Arial" w:hAnsi="Arial" w:cs="Arial"/>
+          <w:noProof/>
+          <w:sz w:val="24"/>
+          <w:szCs w:val="24"/>
+          <w:lang w:val="en-US"/>
+        </w:rPr>
+        <w:lastRenderedPageBreak/>
+        <w:drawing>
+          <wp:anchor distT="0" distB="0" distL="114300" distR="114300" simplePos="0" relativeHeight="251658240" behindDoc="1" locked="0" layoutInCell="1" allowOverlap="1" wp14:anchorId="42C1420D" wp14:editId="2AA3D552">
+            <wp:simplePos x="0" y="0"/>
+            <wp:positionH relativeFrom="column">
+              <wp:posOffset>-50631</wp:posOffset>
+            </wp:positionH>
+            <wp:positionV relativeFrom="paragraph">
+              <wp:posOffset>194086</wp:posOffset>
+            </wp:positionV>
+            <wp:extent cx="5941060" cy="3293110"/>
+            <wp:effectExtent l="0" t="0" r="2540" b="2540"/>
+            <wp:wrapTight wrapText="bothSides">
+              <wp:wrapPolygon edited="0">
+                <wp:start x="0" y="0"/>
+                <wp:lineTo x="0" y="21492"/>
+                <wp:lineTo x="21540" y="21492"/>
+                <wp:lineTo x="21540" y="0"/>
+                <wp:lineTo x="0" y="0"/>
+              </wp:wrapPolygon>
+            </wp:wrapTight>
+            <wp:docPr id="3" name="Picture 3"/>
+            <wp:cNvGraphicFramePr>
+              <a:graphicFrameLocks xmlns:a="http://schemas.openxmlformats.org/drawingml/2006/main" noChangeAspect="1"/>
+            </wp:cNvGraphicFramePr>
+            <a:graphic xmlns:a="http://schemas.openxmlformats.org/drawingml/2006/main">
+              <a:graphicData uri="http://schemas.openxmlformats.org/drawingml/2006/picture">
+                <pic:pic xmlns:pic="http://schemas.openxmlformats.org/drawingml/2006/picture">
+                  <pic:nvPicPr>
+                    <pic:cNvPr id="0" name="Picture 2"/>
+                    <pic:cNvPicPr>
+                      <a:picLocks noChangeAspect="1" noChangeArrowheads="1"/>
+                    </pic:cNvPicPr>
+                  </pic:nvPicPr>
+                  <pic:blipFill>
+                    <a:blip r:embed="rId13">
+                      <a:extLst>
+                        <a:ext uri="{28A0092B-C50C-407E-A947-70E740481C1C}">
+                          <a14:useLocalDpi xmlns:a14="http://schemas.microsoft.com/office/drawing/2010/main" val="0"/>
+                        </a:ext>
+                      </a:extLst>
+                    </a:blip>
+                    <a:srcRect/>
+                    <a:stretch>
+                      <a:fillRect/>
+                    </a:stretch>
+                  </pic:blipFill>
+                  <pic:spPr bwMode="auto">
+                    <a:xfrm>
+                      <a:off x="0" y="0"/>
+                      <a:ext cx="5941060" cy="3293110"/>
+                    </a:xfrm>
+                    <a:prstGeom prst="rect">
+                      <a:avLst/>
+                    </a:prstGeom>
+                    <a:noFill/>
+                    <a:ln>
+                      <a:noFill/>
+                    </a:ln>
+                  </pic:spPr>
+                </pic:pic>
+              </a:graphicData>
+            </a:graphic>
+          </wp:anchor>
+        </w:drawing>
+      </w:r>
+    </w:p>
+    <w:p>
+      <w:pPr>
+        <w:spacing w:line="240" w:lineRule="auto"/>
+        <w:rPr>
+          <w:rFonts w:ascii="Arial" w:hAnsi="Arial" w:cs="Arial"/>
+          <w:sz w:val="24"/>
+          <w:szCs w:val="24"/>
+          <w:lang w:val="en-US"/>
+        </w:rPr>
+      </w:pPr>
+      <w:r>
+        <w:rPr>
+          <w:rFonts w:ascii="Arial" w:hAnsi="Arial" w:cs="Arial"/>
+          <w:i/>
+          <w:iCs/>
+          <w:sz w:val="20"/>
+          <w:szCs w:val="20"/>
+          <w:lang w:val="en-US"/>
+        </w:rPr>
+        <w:t xml:space="preserve">Figure </w:t>
+      </w:r>
+      <w:r>
+        <w:rPr>
+          <w:rFonts w:ascii="Arial" w:hAnsi="Arial" w:cs="Arial"/>
+          <w:i/>
+          <w:iCs/>
+          <w:sz w:val="20"/>
+          <w:szCs w:val="20"/>
+          <w:lang w:val="en-US"/>
+        </w:rPr>
+        <w:t>4</w:t>
+      </w:r>
+      <w:r>
+        <w:rPr>
+          <w:rFonts w:ascii="Arial" w:hAnsi="Arial" w:cs="Arial"/>
+          <w:i/>
+          <w:iCs/>
+          <w:sz w:val="20"/>
+          <w:szCs w:val="20"/>
+          <w:lang w:val="en-US"/>
+        </w:rPr>
+        <w:t>.</w:t>
+      </w:r>
+      <w:r>
+        <w:rPr>
+          <w:rFonts w:ascii="Arial" w:hAnsi="Arial" w:cs="Arial"/>
+          <w:sz w:val="20"/>
+          <w:szCs w:val="20"/>
+          <w:lang w:val="en-US"/>
+        </w:rPr>
+        <w:t xml:space="preserve"> Example object file labeled with convex and concave edges.</w:t>
+      </w:r>
+    </w:p>
+    <w:p>
+      <w:pPr>
+        <w:spacing w:line="240" w:lineRule="auto"/>
+        <w:rPr>
+          <w:rFonts w:ascii="Arial" w:hAnsi="Arial" w:cs="Arial"/>
+          <w:sz w:val="20"/>
+          <w:szCs w:val="20"/>
+          <w:lang w:val="en-US"/>
+        </w:rPr>
+      </w:pPr>
+    </w:p>
+    <w:p>
+      <w:pPr>
+        <w:spacing w:line="480" w:lineRule="auto"/>
+        <w:rPr>
+          <w:rFonts w:ascii="Arial" w:hAnsi="Arial" w:cs="Arial"/>
+          <w:sz w:val="24"/>
+          <w:szCs w:val="24"/>
+          <w:lang w:val="en-US"/>
+        </w:rPr>
+      </w:pPr>
+      <w:r>
+        <w:rPr>
+          <w:rFonts w:ascii="Arial" w:hAnsi="Arial" w:cs="Arial"/>
+          <w:sz w:val="24"/>
+          <w:szCs w:val="24"/>
+          <w:lang w:val="en-US"/>
+        </w:rPr>
+        <w:tab/>
+        <w:t xml:space="preserve">As shown in Figure </w:t>
+      </w:r>
+      <w:r>
+        <w:rPr>
+          <w:rFonts w:ascii="Arial" w:hAnsi="Arial" w:cs="Arial"/>
+          <w:sz w:val="24"/>
+          <w:szCs w:val="24"/>
+          <w:lang w:val="en-US"/>
+        </w:rPr>
+        <w:t>4</w:t>
+      </w:r>
+      <w:r>
+        <w:rPr>
+          <w:rFonts w:ascii="Arial" w:hAnsi="Arial" w:cs="Arial"/>
+          <w:sz w:val="24"/>
+          <w:szCs w:val="24"/>
+          <w:lang w:val="en-US"/>
+        </w:rPr>
+        <w:t>, the shader responds to concave and convex edges quite well</w:t>
+      </w:r>
+      <w:r>
+        <w:rPr>
+          <w:rFonts w:ascii="Arial" w:hAnsi="Arial" w:cs="Arial"/>
+          <w:sz w:val="24"/>
+          <w:szCs w:val="24"/>
+          <w:lang w:val="en-US"/>
+        </w:rPr>
+        <w:t xml:space="preserve">, the red labels catch all edges on the object, while the green catches only the concave edges. Using the </w:t>
+      </w:r>
+      <w:proofErr w:type="spellStart"/>
+      <w:r>
+        <w:rPr>
+          <w:rFonts w:ascii="Arial" w:hAnsi="Arial" w:cs="Arial"/>
+          <w:sz w:val="24"/>
+          <w:szCs w:val="24"/>
+          <w:lang w:val="en-US"/>
+        </w:rPr>
+        <w:t>colour</w:t>
+      </w:r>
+      <w:proofErr w:type="spellEnd"/>
+      <w:r>
+        <w:rPr>
+          <w:rFonts w:ascii="Arial" w:hAnsi="Arial" w:cs="Arial"/>
+          <w:sz w:val="24"/>
+          <w:szCs w:val="24"/>
+          <w:lang w:val="en-US"/>
+        </w:rPr>
+        <w:t xml:space="preserve"> burning method mentioned earlier, the green edges overpower the red by being both brighter and thicker to present a clean object with no ambiguity between labels. I tested this shader on plenty of other objects, using the script to generate </w:t>
+      </w:r>
+      <w:proofErr w:type="gramStart"/>
+      <w:r>
+        <w:rPr>
+          <w:rFonts w:ascii="Arial" w:hAnsi="Arial" w:cs="Arial"/>
+          <w:sz w:val="24"/>
+          <w:szCs w:val="24"/>
+          <w:lang w:val="en-US"/>
+        </w:rPr>
+        <w:t>a large number of</w:t>
+      </w:r>
+      <w:proofErr w:type="gramEnd"/>
+      <w:r>
+        <w:rPr>
+          <w:rFonts w:ascii="Arial" w:hAnsi="Arial" w:cs="Arial"/>
+          <w:sz w:val="24"/>
+          <w:szCs w:val="24"/>
+          <w:lang w:val="en-US"/>
+        </w:rPr>
+        <w:t xml:space="preserve"> images and baking the textures to the object to speed up testing and avoid opening a huge number of Blender tabs to see the objects. The shader was highly effective when it came to convex and concave </w:t>
+      </w:r>
+      <w:r>
+        <w:rPr>
+          <w:rFonts w:ascii="Arial" w:hAnsi="Arial" w:cs="Arial"/>
+          <w:sz w:val="24"/>
+          <w:szCs w:val="24"/>
+          <w:lang w:val="en-US"/>
+        </w:rPr>
+        <w:t>edges,</w:t>
+      </w:r>
+      <w:r>
+        <w:rPr>
+          <w:rFonts w:ascii="Arial" w:hAnsi="Arial" w:cs="Arial"/>
+          <w:sz w:val="24"/>
+          <w:szCs w:val="24"/>
+          <w:lang w:val="en-US"/>
+        </w:rPr>
+        <w:t xml:space="preserve"> but I still had no solution to the outside edges problem.</w:t>
+      </w:r>
+    </w:p>
+    <w:p>
+      <w:pPr>
+        <w:spacing w:line="480" w:lineRule="auto"/>
+        <w:rPr>
+          <w:rFonts w:ascii="Arial" w:hAnsi="Arial" w:cs="Arial"/>
+          <w:sz w:val="24"/>
+          <w:szCs w:val="24"/>
+          <w:lang w:val="en-US"/>
+        </w:rPr>
+      </w:pPr>
+    </w:p>
+    <w:p>
+      <w:pPr>
+        <w:spacing w:line="480" w:lineRule="auto"/>
+        <w:rPr>
+          <w:rFonts w:ascii="Arial" w:hAnsi="Arial" w:cs="Arial"/>
+          <w:sz w:val="24"/>
+          <w:szCs w:val="24"/>
+          <w:lang w:val="en-US"/>
+        </w:rPr>
+      </w:pPr>
+      <w:r>
+        <w:rPr>
+          <w:rFonts w:ascii="Arial" w:hAnsi="Arial" w:cs="Arial"/>
+          <w:sz w:val="24"/>
+          <w:szCs w:val="24"/>
+          <w:lang w:val="en-US"/>
+        </w:rPr>
+        <w:tab/>
+      </w:r>
+      <w:r>
+        <w:rPr>
+          <w:rFonts w:ascii="Arial" w:hAnsi="Arial" w:cs="Arial"/>
+          <w:sz w:val="24"/>
+          <w:szCs w:val="24"/>
+          <w:lang w:val="en-US"/>
+        </w:rPr>
+        <w:t xml:space="preserve">The outer edges problem proved to be my biggest difficulty over the semester. I tried working with convex hull to create a highlight behind the image based on the </w:t>
+      </w:r>
+      <w:r>
+        <w:rPr>
+          <w:rFonts w:ascii="Arial" w:hAnsi="Arial" w:cs="Arial"/>
+          <w:sz w:val="24"/>
+          <w:szCs w:val="24"/>
+          <w:lang w:val="en-US"/>
+        </w:rPr>
+        <w:lastRenderedPageBreak/>
+        <w:t>camera angle. This did not work and distorted the image with the shader that was already attached to it. I tried reverting to later builds of Blender to use old features that seemed like they could fix my problem. I was unable to find anything that could output a clean object with the outside edges labeled.</w:t>
+      </w:r>
+    </w:p>
+    <w:p>
+      <w:pPr>
+        <w:spacing w:line="480" w:lineRule="auto"/>
+        <w:rPr>
+          <w:rFonts w:ascii="Arial" w:hAnsi="Arial" w:cs="Arial"/>
+          <w:sz w:val="24"/>
+          <w:szCs w:val="24"/>
+          <w:lang w:val="en-US"/>
+        </w:rPr>
+      </w:pPr>
+    </w:p>
+    <w:p>
+      <w:pPr>
+        <w:spacing w:line="480" w:lineRule="auto"/>
+        <w:rPr>
+          <w:rFonts w:ascii="Arial" w:hAnsi="Arial" w:cs="Arial"/>
+          <w:b/>
+          <w:bCs/>
+          <w:sz w:val="24"/>
+          <w:szCs w:val="24"/>
+          <w:lang w:val="en-US"/>
+        </w:rPr>
+      </w:pPr>
+      <w:r>
+        <w:rPr>
+          <w:rFonts w:ascii="Arial" w:hAnsi="Arial" w:cs="Arial"/>
+          <w:b/>
+          <w:bCs/>
+          <w:sz w:val="24"/>
+          <w:szCs w:val="24"/>
+          <w:lang w:val="en-US"/>
+        </w:rPr>
+        <w:t>Conclusion</w:t>
+      </w:r>
+    </w:p>
+    <w:p>
+      <w:pPr>
+        <w:spacing w:line="480" w:lineRule="auto"/>
+        <w:rPr>
+          <w:rFonts w:ascii="Arial" w:hAnsi="Arial" w:cs="Arial"/>
+          <w:sz w:val="24"/>
+          <w:szCs w:val="24"/>
+          <w:lang w:val="en-US"/>
+        </w:rPr>
+      </w:pPr>
+      <w:r>
+        <w:rPr>
+          <w:rFonts w:ascii="Arial" w:hAnsi="Arial" w:cs="Arial"/>
+          <w:sz w:val="24"/>
+          <w:szCs w:val="24"/>
+          <w:lang w:val="en-US"/>
+        </w:rPr>
+        <w:tab/>
+        <w:t>After weeks of trying to solve this problem, another student who had been working on the same problem had the idea of using Blender geometry nodes to cre</w:t>
+      </w:r>
+      <w:r>
+        <w:rPr>
+          <w:rFonts w:ascii="Arial" w:hAnsi="Arial" w:cs="Arial"/>
+          <w:sz w:val="24"/>
+          <w:szCs w:val="24"/>
+          <w:lang w:val="en-US"/>
+        </w:rPr>
+        <w:t>ate all the labels. They had progressed quite far in this problem, so I spent the last few weeks of the project helping them with testing, finding edge cases and refining their solution. Overall, there were many roadblocks I encountered over the semester. Between being completely new to Blender and Unity and the process of learning these tools with enough proficiency to solve problems that do not have a direct solution. I learned a lot not only conceptually but about the research process itself and the effort and strategies that are necessary to solve problems.</w:t>
       </w:r>
     </w:p>
     <w:sectPr>
-      <w:headerReference w:type="default" r:id="rId8"/>
-      <w:headerReference w:type="first" r:id="rId9"/>
+      <w:headerReference w:type="default" r:id="rId14"/>
+      <w:headerReference w:type="first" r:id="rId15"/>
       <w:pgSz w:w="12240" w:h="15840"/>
       <w:pgMar w:top="1440" w:right="1440" w:bottom="1440" w:left="1440" w:header="708" w:footer="708" w:gutter="0"/>
       <w:cols w:space="708"/>
@@ -1860,6 +2950,7 @@
   <w:style w:type="character" w:default="1" w:styleId="DefaultParagraphFont">
     <w:name w:val="Default Paragraph Font"/>
     <w:uiPriority w:val="1"/>
+    <w:semiHidden/>
     <w:unhideWhenUsed/>
   </w:style>
   <w:style w:type="table" w:default="1" w:styleId="TableNormal">

</xml_diff>